<commit_message>
Oblig 2 slight change
</commit_message>
<xml_diff>
--- a/Oblig2/IN2010-oblig2.docx
+++ b/Oblig2/IN2010-oblig2.docx
@@ -651,10 +651,75 @@
         <w:rPr>
           <w:lang w:val="nb-NO"/>
         </w:rPr>
-        <w:t xml:space="preserve">Det eliminerte mange iterasjoner og programmet kom da ned i 9 sekunder. </w:t>
-      </w:r>
-      <w:r>
-        <w:rPr>
+        <w:t>Det eliminerte mange iterasjoner og programmet kom da ned i 9 sekunder.</w:t>
+      </w:r>
+      <w:r>
+        <w:rPr>
+          <w:lang w:val="nb-NO"/>
+        </w:rPr>
+        <w:t xml:space="preserve"> </w:t>
+      </w:r>
+      <w:r>
+        <w:rPr>
+          <w:color w:val="4472C4" w:themeColor="accent1"/>
+          <w:lang w:val="nb-NO"/>
+        </w:rPr>
+        <w:t>(</w:t>
+      </w:r>
+      <w:r>
+        <w:rPr>
+          <w:color w:val="4472C4" w:themeColor="accent1"/>
+          <w:lang w:val="nb-NO"/>
+        </w:rPr>
+        <w:t>J</w:t>
+      </w:r>
+      <w:r>
+        <w:rPr>
+          <w:color w:val="4472C4" w:themeColor="accent1"/>
+          <w:lang w:val="nb-NO"/>
+        </w:rPr>
+        <w:t xml:space="preserve">eg oppdaget senere at oppgaven var så treig til å starte med fordi jeg hadde </w:t>
+      </w:r>
+      <w:proofErr w:type="gramStart"/>
+      <w:r>
+        <w:rPr>
+          <w:color w:val="4472C4" w:themeColor="accent1"/>
+          <w:lang w:val="nb-NO"/>
+        </w:rPr>
+        <w:t>implementert</w:t>
+      </w:r>
+      <w:proofErr w:type="gramEnd"/>
+      <w:r>
+        <w:rPr>
+          <w:color w:val="4472C4" w:themeColor="accent1"/>
+          <w:lang w:val="nb-NO"/>
+        </w:rPr>
+        <w:t xml:space="preserve"> comparable-metoden til Nodene feil vei. </w:t>
+      </w:r>
+      <w:r>
+        <w:rPr>
+          <w:color w:val="4472C4" w:themeColor="accent1"/>
+          <w:lang w:val="nb-NO"/>
+        </w:rPr>
+        <w:t xml:space="preserve">Innsparingen jeg nå får ved å bruke algoritme 2 først er minimal, </w:t>
+      </w:r>
+      <w:r>
+        <w:rPr>
+          <w:color w:val="4472C4" w:themeColor="accent1"/>
+          <w:lang w:val="nb-NO"/>
+        </w:rPr>
+        <w:t>men jeg lar det stå som en kuriositet.</w:t>
+      </w:r>
+      <w:r>
+        <w:rPr>
+          <w:color w:val="4472C4" w:themeColor="accent1"/>
+          <w:lang w:val="nb-NO"/>
+        </w:rPr>
+        <w:t>)</w:t>
+      </w:r>
+      <w:r>
+        <w:rPr>
+          <w:color w:val="4472C4" w:themeColor="accent1"/>
           <w:lang w:val="nb-NO"/>
         </w:rPr>
         <w:t xml:space="preserve"> </w:t>
@@ -1070,17 +1135,30 @@
     <w:p>
       <w:pPr>
         <w:rPr>
+          <w:lang w:val="nb-NO"/>
+        </w:rPr>
+      </w:pPr>
+      <w:r>
+        <w:rPr>
+          <w:lang w:val="nb-NO"/>
+        </w:rPr>
+        <w:t>Kjøretid: Rundt et sekund</w:t>
+      </w:r>
+    </w:p>
+    <w:p>
+      <w:pPr>
+        <w:rPr>
           <w:rFonts w:asciiTheme="majorHAnsi" w:eastAsiaTheme="majorEastAsia" w:hAnsiTheme="majorHAnsi" w:cstheme="majorBidi"/>
           <w:color w:val="2F5496" w:themeColor="accent1" w:themeShade="BF"/>
           <w:sz w:val="26"/>
           <w:szCs w:val="26"/>
-          <w:lang w:val="en-GB"/>
+          <w:lang w:val="nb-NO"/>
         </w:rPr>
       </w:pPr>
       <w:bookmarkStart w:id="4" w:name="_Toc84321263"/>
       <w:r>
         <w:rPr>
-          <w:lang w:val="en-GB"/>
+          <w:lang w:val="nb-NO"/>
         </w:rPr>
         <w:br w:type="page"/>
       </w:r>
@@ -1258,7 +1336,21 @@
         <w:rPr>
           <w:lang w:val="nb-NO"/>
         </w:rPr>
-        <w:t xml:space="preserve"> og kjøretiden ville da ha vært lik antall </w:t>
+        <w:t xml:space="preserve"> og kjøretiden ville da ha vært </w:t>
+      </w:r>
+      <w:proofErr w:type="gramStart"/>
+      <w:r>
+        <w:rPr>
+          <w:lang w:val="nb-NO"/>
+        </w:rPr>
+        <w:t>lik antall</w:t>
+      </w:r>
+      <w:proofErr w:type="gramEnd"/>
+      <w:r>
+        <w:rPr>
+          <w:lang w:val="nb-NO"/>
+        </w:rPr>
+        <w:t xml:space="preserve"> </w:t>
       </w:r>
       <w:r>
         <w:rPr>
@@ -1283,6 +1375,19 @@
           <w:lang w:val="nb-NO"/>
         </w:rPr>
         <w:t xml:space="preserve">|). </w:t>
+      </w:r>
+    </w:p>
+    <w:p>
+      <w:pPr>
+        <w:rPr>
+          <w:lang w:val="nb-NO"/>
+        </w:rPr>
+      </w:pPr>
+      <w:r>
+        <w:rPr>
+          <w:lang w:val="nb-NO"/>
+        </w:rPr>
+        <w:t>Kjøretid: Under et sekund</w:t>
       </w:r>
     </w:p>
     <w:p>
@@ -1742,112 +1847,36 @@
           <w:lang w:val="nb-NO"/>
         </w:rPr>
       </w:pPr>
-      <w:r>
-        <w:rPr>
-          <w:rFonts w:eastAsiaTheme="minorEastAsia"/>
-          <w:lang w:val="nb-NO"/>
-        </w:rPr>
-        <w:t xml:space="preserve">Jeg har ellers litt vanskeligheter med å </w:t>
-      </w:r>
-      <w:r>
-        <w:rPr>
-          <w:rFonts w:eastAsiaTheme="minorEastAsia"/>
-          <w:lang w:val="nb-NO"/>
-        </w:rPr>
-        <w:t xml:space="preserve">analysere kompleksiteten til denne oppgaven, da det verste tilfelle for algoritmen i oppgave 2 og verste tilfelle for oppgave 3 logisk sett må være annerledes. Etter min forståelse må verste tilfelle for algoritmen i oppgave 2 være at </w:t>
-      </w:r>
-      <w:r>
-        <w:rPr>
-          <w:rFonts w:eastAsiaTheme="minorEastAsia"/>
-          <w:lang w:val="nb-NO"/>
-        </w:rPr>
-        <w:t xml:space="preserve">grafen er en lang lenket liste der målnoden er på slutten, mens verste tilfelle for algoritmen i oppgave 3 må være at </w:t>
-      </w:r>
-      <w:r>
-        <w:rPr>
-          <w:rFonts w:eastAsiaTheme="minorEastAsia"/>
-          <w:lang w:val="nb-NO"/>
-        </w:rPr>
-        <w:t xml:space="preserve">alle noder er naboer med alle og at den første stien vi forsøker finner målnoden på siste forsøk, og den lengste stien som er mulig å finne. </w:t>
-      </w:r>
-      <w:r>
-        <w:rPr>
-          <w:rFonts w:eastAsiaTheme="minorEastAsia"/>
-          <w:lang w:val="nb-NO"/>
-        </w:rPr>
-        <w:t xml:space="preserve">Om algoritmen fra oppgave 2 må gjennom sitt verste tilfelle, en lang lenket liste, vil </w:t>
-      </w:r>
-      <w:r>
-        <w:rPr>
-          <w:rFonts w:eastAsiaTheme="minorEastAsia"/>
-          <w:lang w:val="nb-NO"/>
-        </w:rPr>
-        <w:t xml:space="preserve">ikke algoritmen fra oppgave 3 bruke lang tid da det bare er en sti å søke – veien gjennom den lenkede listen. </w:t>
-      </w:r>
-      <w:r>
-        <w:rPr>
-          <w:rFonts w:eastAsiaTheme="minorEastAsia"/>
-          <w:lang w:val="nb-NO"/>
-        </w:rPr>
-        <w:t>Om man derimot ser på det verste tilfellet for oppgave 3, da alle noder er naboer med alle, vil algoritmen fra oppgave 2 finne målnoden på en iterasjon, da den finner målnoden som nabo med en gang. Minimumsverdien vi da finner fra algoritmen</w:t>
-      </w:r>
-      <w:r>
-        <w:rPr>
-          <w:rFonts w:eastAsiaTheme="minorEastAsia"/>
-          <w:lang w:val="nb-NO"/>
-        </w:rPr>
-        <w:t xml:space="preserve"> i oppg 2</w:t>
-      </w:r>
-      <w:r>
-        <w:rPr>
-          <w:rFonts w:eastAsiaTheme="minorEastAsia"/>
-          <w:lang w:val="nb-NO"/>
-        </w:rPr>
-        <w:t xml:space="preserve"> vil forkorte søket til algoritmen i oppgave 3 voldsomt</w:t>
-      </w:r>
-      <w:r>
-        <w:rPr>
-          <w:rFonts w:eastAsiaTheme="minorEastAsia"/>
-          <w:lang w:val="nb-NO"/>
-        </w:rPr>
-        <w:t xml:space="preserve"> (spesielt i vårt tilfelle, da den lengste </w:t>
-      </w:r>
-      <w:r>
-        <w:rPr>
-          <w:rFonts w:eastAsiaTheme="minorEastAsia"/>
-          <w:lang w:val="nb-NO"/>
-        </w:rPr>
-        <w:t>vekten</w:t>
-      </w:r>
-      <w:r>
-        <w:rPr>
-          <w:rFonts w:eastAsiaTheme="minorEastAsia"/>
-          <w:lang w:val="nb-NO"/>
-        </w:rPr>
-        <w:t xml:space="preserve"> </w:t>
-      </w:r>
-      <w:r>
-        <w:rPr>
-          <w:rFonts w:eastAsiaTheme="minorEastAsia"/>
-          <w:lang w:val="nb-NO"/>
-        </w:rPr>
-        <w:t xml:space="preserve">algoritme 2 kan finne på et hopp er 10), </w:t>
-      </w:r>
-      <w:r>
-        <w:rPr>
-          <w:rFonts w:eastAsiaTheme="minorEastAsia"/>
-          <w:lang w:val="nb-NO"/>
-        </w:rPr>
-        <w:t xml:space="preserve">selv om jeg er usikker på hvordan jeg skal forklare dette med O-notasjon. </w:t>
-      </w:r>
-      <w:r>
-        <w:rPr>
-          <w:rFonts w:eastAsiaTheme="minorEastAsia"/>
-          <w:lang w:val="nb-NO"/>
-        </w:rPr>
-        <w:t xml:space="preserve"> </w:t>
-      </w:r>
       <w:bookmarkStart w:id="10" w:name="_Toc84321269"/>
+      <w:r>
+        <w:rPr>
+          <w:lang w:val="nb-NO"/>
+        </w:rPr>
+        <w:t xml:space="preserve">Kjøretid: </w:t>
+      </w:r>
+      <w:r>
+        <w:rPr>
+          <w:lang w:val="nb-NO"/>
+        </w:rPr>
+        <w:t>Under et sekund</w:t>
+      </w:r>
+    </w:p>
+    <w:p>
+      <w:pPr>
+        <w:rPr>
+          <w:rFonts w:asciiTheme="majorHAnsi" w:eastAsiaTheme="majorEastAsia" w:hAnsiTheme="majorHAnsi" w:cstheme="majorBidi"/>
+          <w:color w:val="2F5496" w:themeColor="accent1" w:themeShade="BF"/>
+          <w:sz w:val="26"/>
+          <w:szCs w:val="26"/>
+          <w:lang w:val="nb-NO"/>
+        </w:rPr>
+      </w:pPr>
+      <w:r>
+        <w:rPr>
+          <w:lang w:val="nb-NO"/>
+        </w:rPr>
+        <w:br w:type="page"/>
+      </w:r>
     </w:p>
     <w:p>
       <w:pPr>
@@ -1909,7 +1938,21 @@
         <w:rPr>
           <w:lang w:val="nb-NO"/>
         </w:rPr>
-        <w:t xml:space="preserve">componenter og kanter, da jeg trenger å hente disse via navn og ikke indeks. Dette vil ifølge dokumentasjonen være O(1) operasjoner, i motsetning til O(n) operasjoner om jeg måtte ha iterert gjennom en ArrayList. </w:t>
+        <w:t xml:space="preserve">componenter og kanter, da jeg trenger å hente disse via navn og ikke indeks. Dette vil ifølge dokumentasjonen være </w:t>
+      </w:r>
+      <w:proofErr w:type="gramStart"/>
+      <w:r>
+        <w:rPr>
+          <w:lang w:val="nb-NO"/>
+        </w:rPr>
+        <w:t>O(</w:t>
+      </w:r>
+      <w:proofErr w:type="gramEnd"/>
+      <w:r>
+        <w:rPr>
+          <w:lang w:val="nb-NO"/>
+        </w:rPr>
+        <w:t xml:space="preserve">1) operasjoner, i motsetning til O(n) operasjoner om jeg måtte ha iterert gjennom en ArrayList. </w:t>
       </w:r>
     </w:p>
     <w:p>
@@ -2154,6 +2197,7 @@
     <w:p>
       <w:pPr>
         <w:rPr>
+          <w:rFonts w:eastAsiaTheme="minorEastAsia"/>
           <w:lang w:val="nb-NO"/>
         </w:rPr>
       </w:pPr>
@@ -2208,6 +2252,27 @@
           <m:t>(|V|))</m:t>
         </m:r>
       </m:oMath>
+    </w:p>
+    <w:p>
+      <w:pPr>
+        <w:rPr>
+          <w:lang w:val="nb-NO"/>
+        </w:rPr>
+      </w:pPr>
+      <w:r>
+        <w:rPr>
+          <w:rFonts w:eastAsiaTheme="minorEastAsia"/>
+          <w:lang w:val="nb-NO"/>
+        </w:rPr>
+        <w:t xml:space="preserve">Kjøretid: Rundt </w:t>
+      </w:r>
+      <w:r>
+        <w:rPr>
+          <w:rFonts w:eastAsiaTheme="minorEastAsia"/>
+          <w:lang w:val="nb-NO"/>
+        </w:rPr>
+        <w:t>7 sekunder</w:t>
+      </w:r>
     </w:p>
     <w:p>
       <w:pPr>
@@ -3454,6 +3519,7 @@
   <w:rsids>
     <w:rsidRoot w:val="00960864"/>
     <w:rsid w:val="000F7159"/>
+    <w:rsid w:val="00332244"/>
     <w:rsid w:val="003467A0"/>
     <w:rsid w:val="008F02A6"/>
     <w:rsid w:val="00960864"/>

</xml_diff>